<commit_message>
SQL_Analysis - added supplementary_demographics table into models and description
</commit_message>
<xml_diff>
--- a/SQL_Analysis_Magzhan_Khorshat_HW_SH_desciption.docx
+++ b/SQL_Analysis_Magzhan_Khorshat_HW_SH_desciption.docx
@@ -752,25 +752,91 @@
                 <w:lang w:val="en-US"/>
               </w:rPr>
             </w:pPr>
-            <w:proofErr w:type="gramStart"/>
-            <w:r>
-              <w:rPr>
-                <w:lang w:val="en-US"/>
-              </w:rPr>
-              <w:t>Also</w:t>
-            </w:r>
-            <w:proofErr w:type="gramEnd"/>
-            <w:r>
-              <w:rPr>
-                <w:lang w:val="en-US"/>
-              </w:rPr>
-              <w:t xml:space="preserve"> can be considered as a fact table. </w:t>
+            <w:r>
+              <w:rPr>
+                <w:lang w:val="en-US"/>
+              </w:rPr>
+              <w:t>C</w:t>
+            </w:r>
+            <w:r>
+              <w:rPr>
+                <w:lang w:val="en-US"/>
+              </w:rPr>
+              <w:t xml:space="preserve">an be considered as a fact table. </w:t>
             </w:r>
             <w:r>
               <w:rPr>
                 <w:lang w:val="en-US"/>
               </w:rPr>
               <w:t>Created as a view combining information from the SALES and COSTS tables</w:t>
+            </w:r>
+          </w:p>
+        </w:tc>
+      </w:tr>
+      <w:tr>
+        <w:tc>
+          <w:tcPr>
+            <w:tcW w:w="3403" w:type="dxa"/>
+          </w:tcPr>
+          <w:p>
+            <w:pPr>
+              <w:rPr>
+                <w:lang w:val="en-US"/>
+              </w:rPr>
+            </w:pPr>
+            <w:r>
+              <w:rPr>
+                <w:lang w:val="en-US"/>
+              </w:rPr>
+              <w:t>SUPPLEMENTARY_DEMOGRAPHICS</w:t>
+            </w:r>
+          </w:p>
+        </w:tc>
+        <w:tc>
+          <w:tcPr>
+            <w:tcW w:w="3827" w:type="dxa"/>
+          </w:tcPr>
+          <w:p>
+            <w:pPr>
+              <w:rPr>
+                <w:lang w:val="en-US"/>
+              </w:rPr>
+            </w:pPr>
+            <w:r>
+              <w:rPr>
+                <w:lang w:val="en-US"/>
+              </w:rPr>
+              <w:t>R</w:t>
+            </w:r>
+            <w:r>
+              <w:rPr>
+                <w:lang w:val="en-US"/>
+              </w:rPr>
+              <w:t>elated to storing additional demographic information about customers</w:t>
+            </w:r>
+          </w:p>
+        </w:tc>
+        <w:tc>
+          <w:tcPr>
+            <w:tcW w:w="3685" w:type="dxa"/>
+          </w:tcPr>
+          <w:p>
+            <w:pPr>
+              <w:rPr>
+                <w:lang w:val="en-US"/>
+              </w:rPr>
+            </w:pPr>
+            <w:r>
+              <w:rPr>
+                <w:lang w:val="en-US"/>
+              </w:rPr>
+              <w:t>Dimension table. D</w:t>
+            </w:r>
+            <w:r>
+              <w:rPr>
+                <w:lang w:val="en-US"/>
+              </w:rPr>
+              <w:t>esigned to capture demographic details that go beyond the basic customer information found in other tables. It can be useful for analyzing customer demographics and preferences in more detail</w:t>
             </w:r>
           </w:p>
         </w:tc>

</xml_diff>